<commit_message>
reruns simulation with square rooted vpcs
</commit_message>
<xml_diff>
--- a/notes_and_ideas.docx
+++ b/notes_and_ideas.docx
@@ -86,6 +86,42 @@
     <w:p>
       <w:r>
         <w:t xml:space="preserve">Moreover, in the case of the data we are seeing, we do not have sufficient projects per area to fully understand whether differences are due to different projects or different countries (although considering the same survey tool was used, it is reasonable). Wider uptake of these tools across areas, along with a modelling procedure that accounts for between survey effects, could help the AR4D development community better understand the between project effects. </w:t>
+      </w:r>
+    </w:p>
+    <w:p/>
+    <w:p/>
+    <w:p>
+      <w:pPr>
+        <w:rPr>
+          <w:b/>
+          <w:bCs/>
+        </w:rPr>
+      </w:pPr>
+      <w:r>
+        <w:rPr>
+          <w:b/>
+          <w:bCs/>
+        </w:rPr>
+        <w:t>What are the implications for policy Makers</w:t>
+      </w:r>
+    </w:p>
+    <w:p>
+      <w:pPr>
+        <w:rPr>
+          <w:b/>
+          <w:bCs/>
+        </w:rPr>
+      </w:pPr>
+    </w:p>
+    <w:p>
+      <w:r>
+        <w:t>Does it mean that simply speaking the wealth of a particular country (or its human development index) is an important factor for determining the performance and welfare of farmers. Exploring the fundamental differences in these countries, rather than micro level differences may be fruitful</w:t>
+      </w:r>
+    </w:p>
+    <w:p/>
+    <w:p>
+      <w:r>
+        <w:t xml:space="preserve">Now there is a risk of confounding. There could be systematic differences going on at the farm level which express themselves as country effects. In the simplest terms, imagine all farmers in a particular country weren’t engaging in a particular practice. However there could also be important country level determinants. For example, a subsidy for agricultural inputs, improved infrastructure, or imporved access to roads/markets. </w:t>
       </w:r>
     </w:p>
     <w:sectPr>

</xml_diff>

<commit_message>
allowing sd effects to vary by group
</commit_message>
<xml_diff>
--- a/notes_and_ideas.docx
+++ b/notes_and_ideas.docx
@@ -14,8 +14,13 @@
     </w:p>
     <w:p/>
     <w:p>
-      <w:r>
-        <w:t>Projpred var selection on ref model</w:t>
+      <w:proofErr w:type="spellStart"/>
+      <w:r>
+        <w:t>Projpred</w:t>
+      </w:r>
+      <w:proofErr w:type="spellEnd"/>
+      <w:r>
+        <w:t xml:space="preserve"> var selection on ref model</w:t>
       </w:r>
     </w:p>
     <w:p>
@@ -25,8 +30,13 @@
     </w:p>
     <w:p>
       <w:r>
-        <w:t>Simulation to see the impact of project or village number</w:t>
-      </w:r>
+        <w:t xml:space="preserve">Simulation to see the impact of project or village </w:t>
+      </w:r>
+      <w:proofErr w:type="gramStart"/>
+      <w:r>
+        <w:t>number</w:t>
+      </w:r>
+      <w:proofErr w:type="gramEnd"/>
     </w:p>
     <w:p>
       <w:pPr>
@@ -52,8 +62,29 @@
     <w:p/>
     <w:p>
       <w:r>
-        <w:t>The mcmc pair plots can help us determine whether two separate effects actually exist, or whether the model cannot determine which is which. As sample number increases, we begin to see separation between these effects</w:t>
-      </w:r>
+        <w:t xml:space="preserve">The </w:t>
+      </w:r>
+      <w:proofErr w:type="spellStart"/>
+      <w:r>
+        <w:t>mcmc</w:t>
+      </w:r>
+      <w:proofErr w:type="spellEnd"/>
+      <w:r>
+        <w:t xml:space="preserve"> pair plots can help us determine whether two separate effects </w:t>
+      </w:r>
+      <w:proofErr w:type="gramStart"/>
+      <w:r>
+        <w:t>actually exist</w:t>
+      </w:r>
+      <w:proofErr w:type="gramEnd"/>
+      <w:r>
+        <w:t xml:space="preserve">, or whether the model cannot determine which is which. As sample number increases, we begin to see separation between these </w:t>
+      </w:r>
+      <w:proofErr w:type="gramStart"/>
+      <w:r>
+        <w:t>effects</w:t>
+      </w:r>
+      <w:proofErr w:type="gramEnd"/>
     </w:p>
     <w:p/>
     <w:p>
@@ -64,8 +95,13 @@
     <w:p/>
     <w:p>
       <w:r>
-        <w:t>This could have implications about how interventions are designed. In theory, it would mean areas are quite similar, and we need to identify what are the characteristics of these areas which</w:t>
-      </w:r>
+        <w:t xml:space="preserve">This could have implications about how interventions are designed. In theory, it would mean areas are quite similar, and we need to identify what are the characteristics of these areas </w:t>
+      </w:r>
+      <w:proofErr w:type="gramStart"/>
+      <w:r>
+        <w:t>which</w:t>
+      </w:r>
+      <w:proofErr w:type="gramEnd"/>
     </w:p>
     <w:p/>
     <w:p>
@@ -102,26 +138,185 @@
           <w:b/>
           <w:bCs/>
         </w:rPr>
-        <w:t>What are the implications for policy Makers</w:t>
-      </w:r>
-    </w:p>
-    <w:p>
-      <w:pPr>
+        <w:t xml:space="preserve">What are the implications for policy </w:t>
+      </w:r>
+      <w:proofErr w:type="gramStart"/>
+      <w:r>
         <w:rPr>
           <w:b/>
           <w:bCs/>
         </w:rPr>
-      </w:pPr>
-    </w:p>
-    <w:p>
-      <w:r>
-        <w:t>Does it mean that simply speaking the wealth of a particular country (or its human development index) is an important factor for determining the performance and welfare of farmers. Exploring the fundamental differences in these countries, rather than micro level differences may be fruitful</w:t>
-      </w:r>
-    </w:p>
-    <w:p/>
-    <w:p>
-      <w:r>
-        <w:t xml:space="preserve">Now there is a risk of confounding. There could be systematic differences going on at the farm level which express themselves as country effects. In the simplest terms, imagine all farmers in a particular country weren’t engaging in a particular practice. However there could also be important country level determinants. For example, a subsidy for agricultural inputs, improved infrastructure, or imporved access to roads/markets. </w:t>
+        <w:t>Makers</w:t>
+      </w:r>
+      <w:proofErr w:type="gramEnd"/>
+    </w:p>
+    <w:p>
+      <w:pPr>
+        <w:rPr>
+          <w:b/>
+          <w:bCs/>
+        </w:rPr>
+      </w:pPr>
+    </w:p>
+    <w:p>
+      <w:r>
+        <w:t xml:space="preserve">Does it mean that simply speaking the wealth of a particular country (or its human development index) is an important factor for determining the performance and welfare of farmers. Exploring the fundamental differences in these countries, rather than micro level differences may be </w:t>
+      </w:r>
+      <w:proofErr w:type="gramStart"/>
+      <w:r>
+        <w:t>fruitful</w:t>
+      </w:r>
+      <w:proofErr w:type="gramEnd"/>
+    </w:p>
+    <w:p/>
+    <w:p>
+      <w:r>
+        <w:t xml:space="preserve">Now there is a risk of confounding. There could be systematic differences going on at the farm level which express themselves as country effects. In the simplest terms, imagine all farmers in a particular country weren’t engaging in a particular practice. </w:t>
+      </w:r>
+      <w:proofErr w:type="gramStart"/>
+      <w:r>
+        <w:t>However</w:t>
+      </w:r>
+      <w:proofErr w:type="gramEnd"/>
+      <w:r>
+        <w:t xml:space="preserve"> there could also be important country level determinants. For example, a subsidy for agricultural inputs, improved infrastructure, or </w:t>
+      </w:r>
+      <w:proofErr w:type="spellStart"/>
+      <w:r>
+        <w:t>imporved</w:t>
+      </w:r>
+      <w:proofErr w:type="spellEnd"/>
+      <w:r>
+        <w:t xml:space="preserve"> access to roads/markets. </w:t>
+      </w:r>
+    </w:p>
+    <w:p/>
+    <w:p>
+      <w:pPr>
+        <w:pStyle w:val="ListParagraph"/>
+        <w:numPr>
+          <w:ilvl w:val="0"/>
+          <w:numId w:val="2"/>
+        </w:numPr>
+      </w:pPr>
+      <w:r>
+        <w:lastRenderedPageBreak/>
+        <w:t>50x2030 (IFAD focuses on policy use, FAO on implement</w:t>
+      </w:r>
+      <w:r>
+        <w:t>ation, world bank on methodologies and tools.</w:t>
+      </w:r>
+    </w:p>
+    <w:p>
+      <w:pPr>
+        <w:pStyle w:val="ListParagraph"/>
+        <w:numPr>
+          <w:ilvl w:val="0"/>
+          <w:numId w:val="2"/>
+        </w:numPr>
+      </w:pPr>
+      <w:r>
+        <w:t>50x2030 clear that they want to fund and support capacity building, not clear how these can be accessed or whether RHoMIS has a place</w:t>
+      </w:r>
+    </w:p>
+    <w:p/>
+    <w:p>
+      <w:r>
+        <w:t>How RHoMIS fits into the larger picture:</w:t>
+      </w:r>
+    </w:p>
+    <w:p/>
+    <w:p>
+      <w:pPr>
+        <w:pStyle w:val="ListParagraph"/>
+        <w:numPr>
+          <w:ilvl w:val="0"/>
+          <w:numId w:val="2"/>
+        </w:numPr>
+      </w:pPr>
+      <w:r>
+        <w:t xml:space="preserve">Harnessing some of the interesting important layers which are </w:t>
+      </w:r>
+      <w:proofErr w:type="gramStart"/>
+      <w:r>
+        <w:t>being</w:t>
+      </w:r>
+      <w:proofErr w:type="gramEnd"/>
+    </w:p>
+    <w:p>
+      <w:pPr>
+        <w:pStyle w:val="ListParagraph"/>
+        <w:numPr>
+          <w:ilvl w:val="0"/>
+          <w:numId w:val="2"/>
+        </w:numPr>
+      </w:pPr>
+      <w:r>
+        <w:t>Validation of remote sensing estimates</w:t>
+      </w:r>
+    </w:p>
+    <w:p>
+      <w:pPr>
+        <w:pStyle w:val="ListParagraph"/>
+        <w:numPr>
+          <w:ilvl w:val="0"/>
+          <w:numId w:val="2"/>
+        </w:numPr>
+      </w:pPr>
+      <w:r>
+        <w:t>Guides/information on data collection</w:t>
+      </w:r>
+    </w:p>
+    <w:p>
+      <w:pPr>
+        <w:pStyle w:val="ListParagraph"/>
+        <w:numPr>
+          <w:ilvl w:val="0"/>
+          <w:numId w:val="2"/>
+        </w:numPr>
+      </w:pPr>
+      <w:r>
+        <w:t>Discussion/characterisation of sampling approaches</w:t>
+      </w:r>
+    </w:p>
+    <w:p>
+      <w:pPr>
+        <w:pStyle w:val="ListParagraph"/>
+        <w:numPr>
+          <w:ilvl w:val="0"/>
+          <w:numId w:val="2"/>
+        </w:numPr>
+      </w:pPr>
+      <w:r>
+        <w:t>Better indexing intervention trials, building up a body of evidence based off of this (</w:t>
+      </w:r>
+      <w:proofErr w:type="gramStart"/>
+      <w:r>
+        <w:t>i.e.</w:t>
+      </w:r>
+      <w:proofErr w:type="gramEnd"/>
+      <w:r>
+        <w:t xml:space="preserve"> which </w:t>
+      </w:r>
+      <w:proofErr w:type="spellStart"/>
+      <w:r>
+        <w:t>interventiuons</w:t>
+      </w:r>
+      <w:proofErr w:type="spellEnd"/>
+      <w:r>
+        <w:t xml:space="preserve"> were trialled in which programs, and how well did they work)</w:t>
+      </w:r>
+    </w:p>
+    <w:p>
+      <w:pPr>
+        <w:pStyle w:val="ListParagraph"/>
+        <w:numPr>
+          <w:ilvl w:val="0"/>
+          <w:numId w:val="2"/>
+        </w:numPr>
+      </w:pPr>
+      <w:r>
+        <w:t>Linkage directly to some of the key indicators being collected, with a view of how it might be able to add.</w:t>
       </w:r>
     </w:p>
     <w:sectPr>
@@ -137,6 +332,95 @@
 <file path=word/numbering.xml><?xml version="1.0" encoding="utf-8"?>
 <w:numbering xmlns:wpc="http://schemas.microsoft.com/office/word/2010/wordprocessingCanvas" xmlns:cx="http://schemas.microsoft.com/office/drawing/2014/chartex" xmlns:cx1="http://schemas.microsoft.com/office/drawing/2015/9/8/chartex" xmlns:cx2="http://schemas.microsoft.com/office/drawing/2015/10/21/chartex" xmlns:cx3="http://schemas.microsoft.com/office/drawing/2016/5/9/chartex" xmlns:cx4="http://schemas.microsoft.com/office/drawing/2016/5/10/chartex" xmlns:cx5="http://schemas.microsoft.com/office/drawing/2016/5/11/chartex" xmlns:cx6="http://schemas.microsoft.com/office/drawing/2016/5/12/chartex" xmlns:cx7="http://schemas.microsoft.com/office/drawing/2016/5/13/chartex" xmlns:cx8="http://schemas.microsoft.com/office/drawing/2016/5/14/chartex" xmlns:mc="http://schemas.openxmlformats.org/markup-compatibility/2006" xmlns:aink="http://schemas.microsoft.com/office/drawing/2016/ink" xmlns:am3d="http://schemas.microsoft.com/office/drawing/2017/model3d" xmlns:o="urn:schemas-microsoft-com:office:office" xmlns:oel="http://schemas.microsoft.com/office/2019/extlst" xmlns:r="http://schemas.openxmlformats.org/officeDocument/2006/relationships" xmlns:m="http://schemas.openxmlformats.org/officeDocument/2006/math" xmlns:v="urn:schemas-microsoft-com:vml" xmlns:wp14="http://schemas.microsoft.com/office/word/2010/wordprocessingDrawing" xmlns:wp="http://schemas.openxmlformats.org/drawingml/2006/wordprocessingDrawing" xmlns:w10="urn:schemas-microsoft-com:office:word" xmlns:w="http://schemas.openxmlformats.org/wordprocessingml/2006/main" xmlns:w14="http://schemas.microsoft.com/office/word/2010/wordml" xmlns:w15="http://schemas.microsoft.com/office/word/2012/wordml" xmlns:w16cex="http://schemas.microsoft.com/office/word/2018/wordml/cex" xmlns:w16cid="http://schemas.microsoft.com/office/word/2016/wordml/cid" xmlns:w16="http://schemas.microsoft.com/office/word/2018/wordml" xmlns:w16du="http://schemas.microsoft.com/office/word/2023/wordml/word16du" xmlns:w16sdtdh="http://schemas.microsoft.com/office/word/2020/wordml/sdtdatahash" xmlns:w16se="http://schemas.microsoft.com/office/word/2015/wordml/symex" xmlns:wpg="http://schemas.microsoft.com/office/word/2010/wordprocessingGroup" xmlns:wpi="http://schemas.microsoft.com/office/word/2010/wordprocessingInk" xmlns:wne="http://schemas.microsoft.com/office/word/2006/wordml" xmlns:wps="http://schemas.microsoft.com/office/word/2010/wordprocessingShape" mc:Ignorable="w14 w15 w16se w16cid w16 w16cex w16sdtdh wp14">
   <w:abstractNum w:abstractNumId="0" w15:restartNumberingAfterBreak="0">
+    <w:nsid w:val="6A91014B"/>
+    <w:multiLevelType w:val="hybridMultilevel"/>
+    <w:tmpl w:val="2F22836C"/>
+    <w:lvl w:ilvl="0" w:tplc="0809000F">
+      <w:start w:val="1"/>
+      <w:numFmt w:val="decimal"/>
+      <w:lvlText w:val="%1."/>
+      <w:lvlJc w:val="left"/>
+      <w:pPr>
+        <w:ind w:left="720" w:hanging="360"/>
+      </w:pPr>
+      <w:rPr>
+        <w:rFonts w:hint="default"/>
+      </w:rPr>
+    </w:lvl>
+    <w:lvl w:ilvl="1" w:tplc="08090019" w:tentative="1">
+      <w:start w:val="1"/>
+      <w:numFmt w:val="lowerLetter"/>
+      <w:lvlText w:val="%2."/>
+      <w:lvlJc w:val="left"/>
+      <w:pPr>
+        <w:ind w:left="1440" w:hanging="360"/>
+      </w:pPr>
+    </w:lvl>
+    <w:lvl w:ilvl="2" w:tplc="0809001B" w:tentative="1">
+      <w:start w:val="1"/>
+      <w:numFmt w:val="lowerRoman"/>
+      <w:lvlText w:val="%3."/>
+      <w:lvlJc w:val="right"/>
+      <w:pPr>
+        <w:ind w:left="2160" w:hanging="180"/>
+      </w:pPr>
+    </w:lvl>
+    <w:lvl w:ilvl="3" w:tplc="0809000F" w:tentative="1">
+      <w:start w:val="1"/>
+      <w:numFmt w:val="decimal"/>
+      <w:lvlText w:val="%4."/>
+      <w:lvlJc w:val="left"/>
+      <w:pPr>
+        <w:ind w:left="2880" w:hanging="360"/>
+      </w:pPr>
+    </w:lvl>
+    <w:lvl w:ilvl="4" w:tplc="08090019" w:tentative="1">
+      <w:start w:val="1"/>
+      <w:numFmt w:val="lowerLetter"/>
+      <w:lvlText w:val="%5."/>
+      <w:lvlJc w:val="left"/>
+      <w:pPr>
+        <w:ind w:left="3600" w:hanging="360"/>
+      </w:pPr>
+    </w:lvl>
+    <w:lvl w:ilvl="5" w:tplc="0809001B" w:tentative="1">
+      <w:start w:val="1"/>
+      <w:numFmt w:val="lowerRoman"/>
+      <w:lvlText w:val="%6."/>
+      <w:lvlJc w:val="right"/>
+      <w:pPr>
+        <w:ind w:left="4320" w:hanging="180"/>
+      </w:pPr>
+    </w:lvl>
+    <w:lvl w:ilvl="6" w:tplc="0809000F" w:tentative="1">
+      <w:start w:val="1"/>
+      <w:numFmt w:val="decimal"/>
+      <w:lvlText w:val="%7."/>
+      <w:lvlJc w:val="left"/>
+      <w:pPr>
+        <w:ind w:left="5040" w:hanging="360"/>
+      </w:pPr>
+    </w:lvl>
+    <w:lvl w:ilvl="7" w:tplc="08090019" w:tentative="1">
+      <w:start w:val="1"/>
+      <w:numFmt w:val="lowerLetter"/>
+      <w:lvlText w:val="%8."/>
+      <w:lvlJc w:val="left"/>
+      <w:pPr>
+        <w:ind w:left="5760" w:hanging="360"/>
+      </w:pPr>
+    </w:lvl>
+    <w:lvl w:ilvl="8" w:tplc="0809001B" w:tentative="1">
+      <w:start w:val="1"/>
+      <w:numFmt w:val="lowerRoman"/>
+      <w:lvlText w:val="%9."/>
+      <w:lvlJc w:val="right"/>
+      <w:pPr>
+        <w:ind w:left="6480" w:hanging="180"/>
+      </w:pPr>
+    </w:lvl>
+  </w:abstractNum>
+  <w:abstractNum w:abstractNumId="1" w15:restartNumberingAfterBreak="0">
     <w:nsid w:val="6E99315D"/>
     <w:multiLevelType w:val="hybridMultilevel"/>
     <w:tmpl w:val="7B84E782"/>
@@ -249,6 +533,9 @@
     </w:lvl>
   </w:abstractNum>
   <w:num w:numId="1" w16cid:durableId="377163842">
+    <w:abstractNumId w:val="1"/>
+  </w:num>
+  <w:num w:numId="2" w16cid:durableId="1963031170">
     <w:abstractNumId w:val="0"/>
   </w:num>
 </w:numbering>

</xml_diff>

<commit_message>
smaller run time ref model
</commit_message>
<xml_diff>
--- a/notes_and_ideas.docx
+++ b/notes_and_ideas.docx
@@ -1,48 +1,97 @@
 
 <file path=word/document.xml><?xml version="1.0" encoding="utf-8"?>
-<w:document xmlns:wpc="http://schemas.microsoft.com/office/word/2010/wordprocessingCanvas" xmlns:cx="http://schemas.microsoft.com/office/drawing/2014/chartex" xmlns:cx1="http://schemas.microsoft.com/office/drawing/2015/9/8/chartex" xmlns:cx2="http://schemas.microsoft.com/office/drawing/2015/10/21/chartex" xmlns:cx3="http://schemas.microsoft.com/office/drawing/2016/5/9/chartex" xmlns:cx4="http://schemas.microsoft.com/office/drawing/2016/5/10/chartex" xmlns:cx5="http://schemas.microsoft.com/office/drawing/2016/5/11/chartex" xmlns:cx6="http://schemas.microsoft.com/office/drawing/2016/5/12/chartex" xmlns:cx7="http://schemas.microsoft.com/office/drawing/2016/5/13/chartex" xmlns:cx8="http://schemas.microsoft.com/office/drawing/2016/5/14/chartex" xmlns:mc="http://schemas.openxmlformats.org/markup-compatibility/2006" xmlns:aink="http://schemas.microsoft.com/office/drawing/2016/ink" xmlns:am3d="http://schemas.microsoft.com/office/drawing/2017/model3d" xmlns:o="urn:schemas-microsoft-com:office:office" xmlns:oel="http://schemas.microsoft.com/office/2019/extlst" xmlns:r="http://schemas.openxmlformats.org/officeDocument/2006/relationships" xmlns:m="http://schemas.openxmlformats.org/officeDocument/2006/math" xmlns:v="urn:schemas-microsoft-com:vml" xmlns:wp14="http://schemas.microsoft.com/office/word/2010/wordprocessingDrawing" xmlns:wp="http://schemas.openxmlformats.org/drawingml/2006/wordprocessingDrawing" xmlns:w10="urn:schemas-microsoft-com:office:word" xmlns:w="http://schemas.openxmlformats.org/wordprocessingml/2006/main" xmlns:w14="http://schemas.microsoft.com/office/word/2010/wordml" xmlns:w15="http://schemas.microsoft.com/office/word/2012/wordml" xmlns:w16cex="http://schemas.microsoft.com/office/word/2018/wordml/cex" xmlns:w16cid="http://schemas.microsoft.com/office/word/2016/wordml/cid" xmlns:w16="http://schemas.microsoft.com/office/word/2018/wordml" xmlns:w16du="http://schemas.microsoft.com/office/word/2023/wordml/word16du" xmlns:w16sdtdh="http://schemas.microsoft.com/office/word/2020/wordml/sdtdatahash" xmlns:w16se="http://schemas.microsoft.com/office/word/2015/wordml/symex" xmlns:wpg="http://schemas.microsoft.com/office/word/2010/wordprocessingGroup" xmlns:wpi="http://schemas.microsoft.com/office/word/2010/wordprocessingInk" xmlns:wne="http://schemas.microsoft.com/office/word/2006/wordml" xmlns:wps="http://schemas.microsoft.com/office/word/2010/wordprocessingShape" mc:Ignorable="w14 w15 w16se w16cid w16 w16cex w16sdtdh wp14">
+<w:document xmlns:wpc="http://schemas.microsoft.com/office/word/2010/wordprocessingCanvas" xmlns:cx="http://schemas.microsoft.com/office/drawing/2014/chartex" xmlns:cx1="http://schemas.microsoft.com/office/drawing/2015/9/8/chartex" xmlns:cx2="http://schemas.microsoft.com/office/drawing/2015/10/21/chartex" xmlns:cx3="http://schemas.microsoft.com/office/drawing/2016/5/9/chartex" xmlns:cx4="http://schemas.microsoft.com/office/drawing/2016/5/10/chartex" xmlns:cx5="http://schemas.microsoft.com/office/drawing/2016/5/11/chartex" xmlns:cx6="http://schemas.microsoft.com/office/drawing/2016/5/12/chartex" xmlns:cx7="http://schemas.microsoft.com/office/drawing/2016/5/13/chartex" xmlns:cx8="http://schemas.microsoft.com/office/drawing/2016/5/14/chartex" xmlns:mc="http://schemas.openxmlformats.org/markup-compatibility/2006" xmlns:aink="http://schemas.microsoft.com/office/drawing/2016/ink" xmlns:am3d="http://schemas.microsoft.com/office/drawing/2017/model3d" xmlns:o="urn:schemas-microsoft-com:office:office" xmlns:oel="http://schemas.microsoft.com/office/2019/extlst" xmlns:r="http://schemas.openxmlformats.org/officeDocument/2006/relationships" xmlns:m="http://schemas.openxmlformats.org/officeDocument/2006/math" xmlns:v="urn:schemas-microsoft-com:vml" xmlns:wp14="http://schemas.microsoft.com/office/word/2010/wordprocessingDrawing" xmlns:wp="http://schemas.openxmlformats.org/drawingml/2006/wordprocessingDrawing" xmlns:w10="urn:schemas-microsoft-com:office:word" xmlns:w="http://schemas.openxmlformats.org/wordprocessingml/2006/main" xmlns:w14="http://schemas.microsoft.com/office/word/2010/wordml" xmlns:w15="http://schemas.microsoft.com/office/word/2012/wordml" xmlns:w16cex="http://schemas.microsoft.com/office/word/2018/wordml/cex" xmlns:w16cid="http://schemas.microsoft.com/office/word/2016/wordml/cid" xmlns:w16="http://schemas.microsoft.com/office/word/2018/wordml" xmlns:w16sdtdh="http://schemas.microsoft.com/office/word/2020/wordml/sdtdatahash" xmlns:w16se="http://schemas.microsoft.com/office/word/2015/wordml/symex" xmlns:wpg="http://schemas.microsoft.com/office/word/2010/wordprocessingGroup" xmlns:wpi="http://schemas.microsoft.com/office/word/2010/wordprocessingInk" xmlns:wne="http://schemas.microsoft.com/office/word/2006/wordml" xmlns:wps="http://schemas.microsoft.com/office/word/2010/wordprocessingShape" mc:Ignorable="w14 w15 w16se w16cid w16 w16cex w16sdtdh wp14">
   <w:body>
+    <w:p/>
+    <w:p>
+      <w:r>
+        <w:t>Currently Running:</w:t>
+      </w:r>
+    </w:p>
+    <w:p/>
+    <w:p>
+      <w:proofErr w:type="spellStart"/>
+      <w:r>
+        <w:t>Projpred</w:t>
+      </w:r>
+      <w:proofErr w:type="spellEnd"/>
+      <w:r>
+        <w:t xml:space="preserve"> var selection on ref model</w:t>
+      </w:r>
+    </w:p>
+    <w:p>
+      <w:r>
+        <w:t>Rerun of variable addition, excluding form</w:t>
+      </w:r>
+    </w:p>
+    <w:p>
+      <w:r>
+        <w:t xml:space="preserve">Simulation to see the impact of project or village </w:t>
+      </w:r>
+      <w:proofErr w:type="gramStart"/>
+      <w:r>
+        <w:t>number</w:t>
+      </w:r>
+      <w:proofErr w:type="gramEnd"/>
+    </w:p>
     <w:p>
       <w:pPr>
         <w:ind w:left="720" w:hanging="360"/>
       </w:pPr>
     </w:p>
-    <w:p>
-      <w:r>
-        <w:t>Currently Running:</w:t>
-      </w:r>
-    </w:p>
-    <w:p/>
-    <w:p>
-      <w:proofErr w:type="spellStart"/>
-      <w:r>
-        <w:t>Projpred</w:t>
-      </w:r>
-      <w:proofErr w:type="spellEnd"/>
-      <w:r>
-        <w:t xml:space="preserve"> var selection on ref model</w:t>
-      </w:r>
-    </w:p>
-    <w:p>
-      <w:r>
-        <w:t>Rerun of variable addition, excluding form</w:t>
-      </w:r>
-    </w:p>
-    <w:p>
-      <w:r>
-        <w:t xml:space="preserve">Simulation to see the impact of project or village </w:t>
+    <w:p/>
+    <w:p>
+      <w:pPr>
+        <w:rPr>
+          <w:b/>
+          <w:bCs/>
+        </w:rPr>
+      </w:pPr>
+      <w:r>
+        <w:rPr>
+          <w:b/>
+          <w:bCs/>
+        </w:rPr>
+        <w:t>Notes</w:t>
+      </w:r>
+    </w:p>
+    <w:p>
+      <w:pPr>
+        <w:rPr>
+          <w:b/>
+          <w:bCs/>
+        </w:rPr>
+      </w:pPr>
+    </w:p>
+    <w:p>
+      <w:r>
+        <w:t xml:space="preserve">Method to assess </w:t>
       </w:r>
       <w:proofErr w:type="gramStart"/>
       <w:r>
-        <w:t>number</w:t>
+        <w:t>whether</w:t>
       </w:r>
       <w:proofErr w:type="gramEnd"/>
-    </w:p>
-    <w:p>
-      <w:pPr>
-        <w:ind w:left="720" w:hanging="360"/>
-      </w:pPr>
-    </w:p>
+      <w:r>
+        <w:t xml:space="preserve"> </w:t>
+      </w:r>
+    </w:p>
+    <w:p>
+      <w:r>
+        <w:t>Innovators: Households who heavily rely on a crop that nobody else in the village relies on</w:t>
+      </w:r>
+    </w:p>
+    <w:p>
+      <w:r>
+        <w:t xml:space="preserve">Diversity: Do households in more diverse villages have </w:t>
+      </w:r>
+      <w:proofErr w:type="gramStart"/>
+      <w:r>
+        <w:t>more or less income</w:t>
+      </w:r>
+      <w:proofErr w:type="gramEnd"/>
+    </w:p>
+    <w:p/>
     <w:p/>
     <w:p>
       <w:pPr>
@@ -200,11 +249,7 @@
         </w:numPr>
       </w:pPr>
       <w:r>
-        <w:lastRenderedPageBreak/>
-        <w:t>50x2030 (IFAD focuses on policy use, FAO on implement</w:t>
-      </w:r>
-      <w:r>
-        <w:t>ation, world bank on methodologies and tools.</w:t>
+        <w:t>50x2030 (IFAD focuses on policy use, FAO on implementation, world bank on methodologies and tools.</w:t>
       </w:r>
     </w:p>
     <w:p>
@@ -216,8 +261,39 @@
         </w:numPr>
       </w:pPr>
       <w:r>
-        <w:t>50x2030 clear that they want to fund and support capacity building, not clear how these can be accessed or whether RHoMIS has a place</w:t>
-      </w:r>
+        <w:t xml:space="preserve">50x2030 clear that they want to fund and support capacity building, not clear how these can be accessed or whether RHoMIS has a </w:t>
+      </w:r>
+      <w:proofErr w:type="gramStart"/>
+      <w:r>
+        <w:t>place</w:t>
+      </w:r>
+      <w:proofErr w:type="gramEnd"/>
+    </w:p>
+    <w:p>
+      <w:r>
+        <w:t xml:space="preserve">Martin van </w:t>
+      </w:r>
+      <w:proofErr w:type="spellStart"/>
+      <w:r>
+        <w:t>NieuKoup</w:t>
+      </w:r>
+      <w:proofErr w:type="spellEnd"/>
+      <w:r>
+        <w:t xml:space="preserve">, </w:t>
+      </w:r>
+      <w:proofErr w:type="spellStart"/>
+      <w:r>
+        <w:t>inveting</w:t>
+      </w:r>
+      <w:proofErr w:type="spellEnd"/>
+      <w:r>
+        <w:t xml:space="preserve"> 1.2 billion in data </w:t>
+      </w:r>
+      <w:proofErr w:type="gramStart"/>
+      <w:r>
+        <w:t>platform</w:t>
+      </w:r>
+      <w:proofErr w:type="gramEnd"/>
     </w:p>
     <w:p/>
     <w:p>
@@ -330,7 +406,7 @@
 </file>
 
 <file path=word/numbering.xml><?xml version="1.0" encoding="utf-8"?>
-<w:numbering xmlns:wpc="http://schemas.microsoft.com/office/word/2010/wordprocessingCanvas" xmlns:cx="http://schemas.microsoft.com/office/drawing/2014/chartex" xmlns:cx1="http://schemas.microsoft.com/office/drawing/2015/9/8/chartex" xmlns:cx2="http://schemas.microsoft.com/office/drawing/2015/10/21/chartex" xmlns:cx3="http://schemas.microsoft.com/office/drawing/2016/5/9/chartex" xmlns:cx4="http://schemas.microsoft.com/office/drawing/2016/5/10/chartex" xmlns:cx5="http://schemas.microsoft.com/office/drawing/2016/5/11/chartex" xmlns:cx6="http://schemas.microsoft.com/office/drawing/2016/5/12/chartex" xmlns:cx7="http://schemas.microsoft.com/office/drawing/2016/5/13/chartex" xmlns:cx8="http://schemas.microsoft.com/office/drawing/2016/5/14/chartex" xmlns:mc="http://schemas.openxmlformats.org/markup-compatibility/2006" xmlns:aink="http://schemas.microsoft.com/office/drawing/2016/ink" xmlns:am3d="http://schemas.microsoft.com/office/drawing/2017/model3d" xmlns:o="urn:schemas-microsoft-com:office:office" xmlns:oel="http://schemas.microsoft.com/office/2019/extlst" xmlns:r="http://schemas.openxmlformats.org/officeDocument/2006/relationships" xmlns:m="http://schemas.openxmlformats.org/officeDocument/2006/math" xmlns:v="urn:schemas-microsoft-com:vml" xmlns:wp14="http://schemas.microsoft.com/office/word/2010/wordprocessingDrawing" xmlns:wp="http://schemas.openxmlformats.org/drawingml/2006/wordprocessingDrawing" xmlns:w10="urn:schemas-microsoft-com:office:word" xmlns:w="http://schemas.openxmlformats.org/wordprocessingml/2006/main" xmlns:w14="http://schemas.microsoft.com/office/word/2010/wordml" xmlns:w15="http://schemas.microsoft.com/office/word/2012/wordml" xmlns:w16cex="http://schemas.microsoft.com/office/word/2018/wordml/cex" xmlns:w16cid="http://schemas.microsoft.com/office/word/2016/wordml/cid" xmlns:w16="http://schemas.microsoft.com/office/word/2018/wordml" xmlns:w16du="http://schemas.microsoft.com/office/word/2023/wordml/word16du" xmlns:w16sdtdh="http://schemas.microsoft.com/office/word/2020/wordml/sdtdatahash" xmlns:w16se="http://schemas.microsoft.com/office/word/2015/wordml/symex" xmlns:wpg="http://schemas.microsoft.com/office/word/2010/wordprocessingGroup" xmlns:wpi="http://schemas.microsoft.com/office/word/2010/wordprocessingInk" xmlns:wne="http://schemas.microsoft.com/office/word/2006/wordml" xmlns:wps="http://schemas.microsoft.com/office/word/2010/wordprocessingShape" mc:Ignorable="w14 w15 w16se w16cid w16 w16cex w16sdtdh wp14">
+<w:numbering xmlns:wpc="http://schemas.microsoft.com/office/word/2010/wordprocessingCanvas" xmlns:cx="http://schemas.microsoft.com/office/drawing/2014/chartex" xmlns:cx1="http://schemas.microsoft.com/office/drawing/2015/9/8/chartex" xmlns:cx2="http://schemas.microsoft.com/office/drawing/2015/10/21/chartex" xmlns:cx3="http://schemas.microsoft.com/office/drawing/2016/5/9/chartex" xmlns:cx4="http://schemas.microsoft.com/office/drawing/2016/5/10/chartex" xmlns:cx5="http://schemas.microsoft.com/office/drawing/2016/5/11/chartex" xmlns:cx6="http://schemas.microsoft.com/office/drawing/2016/5/12/chartex" xmlns:cx7="http://schemas.microsoft.com/office/drawing/2016/5/13/chartex" xmlns:cx8="http://schemas.microsoft.com/office/drawing/2016/5/14/chartex" xmlns:mc="http://schemas.openxmlformats.org/markup-compatibility/2006" xmlns:aink="http://schemas.microsoft.com/office/drawing/2016/ink" xmlns:am3d="http://schemas.microsoft.com/office/drawing/2017/model3d" xmlns:o="urn:schemas-microsoft-com:office:office" xmlns:oel="http://schemas.microsoft.com/office/2019/extlst" xmlns:r="http://schemas.openxmlformats.org/officeDocument/2006/relationships" xmlns:m="http://schemas.openxmlformats.org/officeDocument/2006/math" xmlns:v="urn:schemas-microsoft-com:vml" xmlns:wp14="http://schemas.microsoft.com/office/word/2010/wordprocessingDrawing" xmlns:wp="http://schemas.openxmlformats.org/drawingml/2006/wordprocessingDrawing" xmlns:w10="urn:schemas-microsoft-com:office:word" xmlns:w="http://schemas.openxmlformats.org/wordprocessingml/2006/main" xmlns:w14="http://schemas.microsoft.com/office/word/2010/wordml" xmlns:w15="http://schemas.microsoft.com/office/word/2012/wordml" xmlns:w16cex="http://schemas.microsoft.com/office/word/2018/wordml/cex" xmlns:w16cid="http://schemas.microsoft.com/office/word/2016/wordml/cid" xmlns:w16="http://schemas.microsoft.com/office/word/2018/wordml" xmlns:w16sdtdh="http://schemas.microsoft.com/office/word/2020/wordml/sdtdatahash" xmlns:w16se="http://schemas.microsoft.com/office/word/2015/wordml/symex" xmlns:wpg="http://schemas.microsoft.com/office/word/2010/wordprocessingGroup" xmlns:wpi="http://schemas.microsoft.com/office/word/2010/wordprocessingInk" xmlns:wne="http://schemas.microsoft.com/office/word/2006/wordml" xmlns:wps="http://schemas.microsoft.com/office/word/2010/wordprocessingShape" mc:Ignorable="w14 w15 w16se w16cid w16 w16cex w16sdtdh wp14">
   <w:abstractNum w:abstractNumId="0" w15:restartNumberingAfterBreak="0">
     <w:nsid w:val="6A91014B"/>
     <w:multiLevelType w:val="hybridMultilevel"/>

</xml_diff>